<commit_message>
Description narrative gestion plateforme
J'ai aussi corriger une erreur dans gestion sysExp
</commit_message>
<xml_diff>
--- a/Sprint 1/Package 1/Documentation/Analyse/P01-DN-03_GesSysExp.docx
+++ b/Sprint 1/Package 1/Documentation/Analyse/P01-DN-03_GesSysExp.docx
@@ -9,6 +9,8 @@
         </w:tabs>
         <w:jc w:val="both"/>
       </w:pPr>
+      <w:bookmarkStart w:id="0" w:name="_GoBack"/>
+      <w:bookmarkEnd w:id="0"/>
     </w:p>
     <w:tbl>
       <w:tblPr>
@@ -1272,7 +1274,19 @@
               <w:rPr>
                 <w:rFonts w:ascii="Arial" w:hAnsi="Arial" w:cs="Arial"/>
               </w:rPr>
-              <w:t>Appel du cas « P01-DN-02-A3 »</w:t>
+              <w:t>Appel du cas « </w:t>
+            </w:r>
+            <w:r>
+              <w:rPr>
+                <w:rFonts w:ascii="Arial" w:hAnsi="Arial" w:cs="Arial"/>
+              </w:rPr>
+              <w:t>P01-DN-01</w:t>
+            </w:r>
+            <w:r>
+              <w:rPr>
+                <w:rFonts w:ascii="Arial" w:hAnsi="Arial" w:cs="Arial"/>
+              </w:rPr>
+              <w:t>-A3 »</w:t>
             </w:r>
           </w:p>
           <w:p>
@@ -1392,7 +1406,7 @@
               <w:rPr>
                 <w:rFonts w:ascii="Arial" w:hAnsi="Arial" w:cs="Arial"/>
               </w:rPr>
-              <w:t>P01-DN-02</w:t>
+              <w:t>P01-DN-01</w:t>
             </w:r>
             <w:r>
               <w:rPr>
@@ -1573,7 +1587,19 @@
               <w:rPr>
                 <w:rFonts w:ascii="Arial" w:hAnsi="Arial" w:cs="Arial"/>
               </w:rPr>
-              <w:t>Appel du cas « P01-DN-02-A1 »</w:t>
+              <w:t>Appel du cas « </w:t>
+            </w:r>
+            <w:r>
+              <w:rPr>
+                <w:rFonts w:ascii="Arial" w:hAnsi="Arial" w:cs="Arial"/>
+              </w:rPr>
+              <w:t>P01-DN-01</w:t>
+            </w:r>
+            <w:r>
+              <w:rPr>
+                <w:rFonts w:ascii="Arial" w:hAnsi="Arial" w:cs="Arial"/>
+              </w:rPr>
+              <w:t>-A1 »</w:t>
             </w:r>
           </w:p>
           <w:p>
@@ -1736,19 +1762,19 @@
               <w:rPr>
                 <w:rFonts w:ascii="Arial" w:hAnsi="Arial" w:cs="Arial"/>
               </w:rPr>
-              <w:t>Appel du cas « P01-DN-02</w:t>
-            </w:r>
-            <w:r>
-              <w:rPr>
-                <w:rFonts w:ascii="Arial" w:hAnsi="Arial" w:cs="Arial"/>
-              </w:rPr>
-              <w:t>-A4</w:t>
-            </w:r>
-            <w:r>
-              <w:rPr>
-                <w:rFonts w:ascii="Arial" w:hAnsi="Arial" w:cs="Arial"/>
-              </w:rPr>
-              <w:t> »</w:t>
+              <w:t>Appel du cas « </w:t>
+            </w:r>
+            <w:r>
+              <w:rPr>
+                <w:rFonts w:ascii="Arial" w:hAnsi="Arial" w:cs="Arial"/>
+              </w:rPr>
+              <w:t>P01-DN-01</w:t>
+            </w:r>
+            <w:r>
+              <w:rPr>
+                <w:rFonts w:ascii="Arial" w:hAnsi="Arial" w:cs="Arial"/>
+              </w:rPr>
+              <w:t>-A4 »</w:t>
             </w:r>
           </w:p>
           <w:p>
@@ -1797,13 +1823,7 @@
                 <w:rFonts w:ascii="Arial" w:hAnsi="Arial" w:cs="Arial"/>
               </w:rPr>
               <w:lastRenderedPageBreak/>
-              <w:t>Le système place</w:t>
-            </w:r>
-            <w:r>
-              <w:rPr>
-                <w:rFonts w:ascii="Arial" w:hAnsi="Arial" w:cs="Arial"/>
-              </w:rPr>
-              <w:t xml:space="preserve"> le focus du tableau au précédent Système d’exploitation</w:t>
+              <w:t>Le système place le focus du tableau au précédent Système d’exploitation</w:t>
             </w:r>
           </w:p>
           <w:p>
@@ -1846,21 +1866,7 @@
                 <w:rFonts w:ascii="Arial" w:hAnsi="Arial" w:cs="Arial"/>
                 <w:b/>
               </w:rPr>
-              <w:t xml:space="preserve"> : </w:t>
-            </w:r>
-            <w:r>
-              <w:rPr>
-                <w:rFonts w:ascii="Arial" w:hAnsi="Arial" w:cs="Arial"/>
-                <w:b/>
-              </w:rPr>
-              <w:t>Modifier</w:t>
-            </w:r>
-            <w:r>
-              <w:rPr>
-                <w:rFonts w:ascii="Arial" w:hAnsi="Arial" w:cs="Arial"/>
-                <w:b/>
-              </w:rPr>
-              <w:t xml:space="preserve"> </w:t>
+              <w:t xml:space="preserve"> : Modifier </w:t>
             </w:r>
             <w:r>
               <w:rPr>
@@ -1948,19 +1954,19 @@
               <w:rPr>
                 <w:rFonts w:ascii="Arial" w:hAnsi="Arial" w:cs="Arial"/>
               </w:rPr>
-              <w:t>Appel du cas « P01-DN-02-</w:t>
-            </w:r>
-            <w:r>
-              <w:rPr>
-                <w:rFonts w:ascii="Arial" w:hAnsi="Arial" w:cs="Arial"/>
-              </w:rPr>
-              <w:t>A2</w:t>
-            </w:r>
-            <w:r>
-              <w:rPr>
-                <w:rFonts w:ascii="Arial" w:hAnsi="Arial" w:cs="Arial"/>
-              </w:rPr>
-              <w:t> »</w:t>
+              <w:t>Appel du cas « </w:t>
+            </w:r>
+            <w:r>
+              <w:rPr>
+                <w:rFonts w:ascii="Arial" w:hAnsi="Arial" w:cs="Arial"/>
+              </w:rPr>
+              <w:t>P01-DN-01</w:t>
+            </w:r>
+            <w:r>
+              <w:rPr>
+                <w:rFonts w:ascii="Arial" w:hAnsi="Arial" w:cs="Arial"/>
+              </w:rPr>
+              <w:t>-A2 »</w:t>
             </w:r>
           </w:p>
           <w:p>
@@ -2008,7 +2014,19 @@
               <w:rPr>
                 <w:rFonts w:ascii="Arial" w:hAnsi="Arial" w:cs="Arial"/>
               </w:rPr>
-              <w:t>Le système place le focus du tableau au nouveau système d’exploitation</w:t>
+              <w:t>Le système garde le focus du tableau sur le</w:t>
+            </w:r>
+            <w:r>
+              <w:rPr>
+                <w:rFonts w:ascii="Arial" w:hAnsi="Arial" w:cs="Arial"/>
+              </w:rPr>
+              <w:t xml:space="preserve"> système d’exploitation</w:t>
+            </w:r>
+            <w:r>
+              <w:rPr>
+                <w:rFonts w:ascii="Arial" w:hAnsi="Arial" w:cs="Arial"/>
+              </w:rPr>
+              <w:t xml:space="preserve"> sélectionné</w:t>
             </w:r>
           </w:p>
           <w:p>
@@ -2030,15 +2048,6 @@
               <w:spacing w:before="120"/>
               <w:rPr>
                 <w:rFonts w:ascii="Arial" w:hAnsi="Arial" w:cs="Arial"/>
-                <w:b/>
-              </w:rPr>
-            </w:pPr>
-          </w:p>
-          <w:p>
-            <w:pPr>
-              <w:spacing w:before="120"/>
-              <w:rPr>
-                <w:rFonts w:ascii="Arial" w:hAnsi="Arial" w:cs="Arial"/>
               </w:rPr>
             </w:pPr>
             <w:r>
@@ -2047,21 +2056,7 @@
                 <w:b/>
               </w:rPr>
               <w:tab/>
-              <w:t>A6</w:t>
-            </w:r>
-            <w:r>
-              <w:rPr>
-                <w:rFonts w:ascii="Arial" w:hAnsi="Arial" w:cs="Arial"/>
-                <w:b/>
-              </w:rPr>
-              <w:t xml:space="preserve"> : </w:t>
-            </w:r>
-            <w:r>
-              <w:rPr>
-                <w:rFonts w:ascii="Arial" w:hAnsi="Arial" w:cs="Arial"/>
-                <w:b/>
-              </w:rPr>
-              <w:t>Imprimer</w:t>
+              <w:t>A6 : Imprimer</w:t>
             </w:r>
             <w:r>
               <w:rPr>
@@ -2100,13 +2095,7 @@
               <w:rPr>
                 <w:rFonts w:ascii="Arial" w:hAnsi="Arial" w:cs="Arial"/>
               </w:rPr>
-              <w:t>L’a</w:t>
-            </w:r>
-            <w:r>
-              <w:rPr>
-                <w:rFonts w:ascii="Arial" w:hAnsi="Arial" w:cs="Arial"/>
-              </w:rPr>
-              <w:t>dministrateur appuie sur le bouton « Rapport »</w:t>
+              <w:t>L’administrateur appuie sur le bouton « Rapport »</w:t>
             </w:r>
           </w:p>
           <w:p>
@@ -2171,22 +2160,18 @@
               </w:rPr>
               <w:t xml:space="preserve"> dans le dossier qu’il </w:t>
             </w:r>
-            <w:proofErr w:type="gramStart"/>
-            <w:r>
-              <w:rPr>
-                <w:rFonts w:ascii="Arial" w:hAnsi="Arial" w:cs="Arial"/>
-              </w:rPr>
-              <w:t>veux</w:t>
-            </w:r>
-            <w:proofErr w:type="gramEnd"/>
+            <w:r>
+              <w:rPr>
+                <w:rFonts w:ascii="Arial" w:hAnsi="Arial" w:cs="Arial"/>
+              </w:rPr>
+              <w:t>veut</w:t>
+            </w:r>
             <w:r>
               <w:rPr>
                 <w:rFonts w:ascii="Arial" w:hAnsi="Arial" w:cs="Arial"/>
               </w:rPr>
               <w:t>.</w:t>
             </w:r>
-            <w:bookmarkStart w:id="0" w:name="_GoBack"/>
-            <w:bookmarkEnd w:id="0"/>
           </w:p>
           <w:p>
             <w:pPr>
@@ -2426,7 +2411,7 @@
       </w:tr>
       <w:tr>
         <w:trPr>
-          <w:trHeight w:val="1969"/>
+          <w:trHeight w:val="1349"/>
           <w:jc w:val="center"/>
         </w:trPr>
         <w:tc>
@@ -2447,7 +2432,6 @@
                 <w:rFonts w:ascii="Arial" w:hAnsi="Arial" w:cs="Arial"/>
                 <w:b/>
               </w:rPr>
-              <w:lastRenderedPageBreak/>
               <w:t>Divers:</w:t>
             </w:r>
           </w:p>
@@ -2468,7 +2452,6 @@
         </w:tc>
       </w:tr>
     </w:tbl>
-    <w:p/>
     <w:p/>
     <w:sectPr>
       <w:pgSz w:w="12240" w:h="15840"/>
@@ -2503,7 +2486,7 @@
         <v:path o:extrusionok="f" gradientshapeok="t" o:connecttype="rect"/>
         <o:lock v:ext="edit" aspectratio="t"/>
       </v:shapetype>
-      <v:shape id="_x0000_i1090" type="#_x0000_t75" style="width:9pt;height:9pt" o:bullet="t">
+      <v:shape id="_x0000_i1029" type="#_x0000_t75" style="width:9pt;height:9pt" o:bullet="t">
         <v:imagedata r:id="rId1" o:title="BD15058_"/>
       </v:shape>
     </w:pict>

</xml_diff>